<commit_message>
update: List nhiem vu
</commit_message>
<xml_diff>
--- a/docs/report/main_bao_cao.docx
+++ b/docs/report/main_bao_cao.docx
@@ -7814,7 +7814,15 @@
           <w:sz w:val="26"/>
           <w:szCs w:val="26"/>
         </w:rPr>
-        <w:t>Hiểu Trần</w:t>
+        <w:t xml:space="preserve">Hiểu </w:t>
+      </w:r>
+      <w:r>
+        <w:rPr>
+          <w:rFonts w:ascii="Times New Roman" w:hAnsi="Times New Roman" w:cs="Times New Roman"/>
+          <w:sz w:val="26"/>
+          <w:szCs w:val="26"/>
+        </w:rPr>
+        <w:tab/>
       </w:r>
       <w:r>
         <w:rPr>
@@ -12089,11 +12097,6 @@
     </w:p>
     <w:p>
       <w:pPr>
-        <w:pStyle w:val="ListParagraph"/>
-        <w:numPr>
-          <w:ilvl w:val="0"/>
-          <w:numId w:val="4"/>
-        </w:numPr>
         <w:spacing w:after="120" w:line="312" w:lineRule="auto"/>
         <w:jc w:val="both"/>
         <w:rPr>
@@ -12103,23 +12106,9 @@
           <w:lang w:val="vi-VN"/>
         </w:rPr>
       </w:pPr>
-      <w:r>
-        <w:rPr>
-          <w:rFonts w:ascii="Times New Roman" w:hAnsi="Times New Roman" w:cs="Times New Roman"/>
-          <w:sz w:val="26"/>
-          <w:szCs w:val="26"/>
-          <w:lang w:val="vi-VN"/>
-        </w:rPr>
-        <w:t>Chương 1: Giới thiệu</w:t>
-      </w:r>
-    </w:p>
-    <w:p>
-      <w:pPr>
-        <w:pStyle w:val="ListParagraph"/>
-        <w:numPr>
-          <w:ilvl w:val="0"/>
-          <w:numId w:val="4"/>
-        </w:numPr>
+    </w:p>
+    <w:p>
+      <w:pPr>
         <w:spacing w:after="120" w:line="312" w:lineRule="auto"/>
         <w:jc w:val="both"/>
         <w:rPr>
@@ -12129,23 +12118,9 @@
           <w:lang w:val="vi-VN"/>
         </w:rPr>
       </w:pPr>
-      <w:r>
-        <w:rPr>
-          <w:rFonts w:ascii="Times New Roman" w:hAnsi="Times New Roman" w:cs="Times New Roman"/>
-          <w:sz w:val="26"/>
-          <w:szCs w:val="26"/>
-          <w:lang w:val="vi-VN"/>
-        </w:rPr>
-        <w:t>Chương 2: Cơ sở lý thuyết</w:t>
-      </w:r>
-    </w:p>
-    <w:p>
-      <w:pPr>
-        <w:pStyle w:val="ListParagraph"/>
-        <w:numPr>
-          <w:ilvl w:val="0"/>
-          <w:numId w:val="4"/>
-        </w:numPr>
+    </w:p>
+    <w:p>
+      <w:pPr>
         <w:spacing w:after="120" w:line="312" w:lineRule="auto"/>
         <w:jc w:val="both"/>
         <w:rPr>
@@ -12155,153 +12130,6 @@
           <w:lang w:val="vi-VN"/>
         </w:rPr>
       </w:pPr>
-      <w:r>
-        <w:rPr>
-          <w:rFonts w:ascii="Times New Roman" w:hAnsi="Times New Roman" w:cs="Times New Roman"/>
-          <w:sz w:val="26"/>
-          <w:szCs w:val="26"/>
-          <w:lang w:val="vi-VN"/>
-        </w:rPr>
-        <w:t>Chương 3: Động học và động lực học tay máy</w:t>
-      </w:r>
-    </w:p>
-    <w:p>
-      <w:pPr>
-        <w:pStyle w:val="ListParagraph"/>
-        <w:numPr>
-          <w:ilvl w:val="0"/>
-          <w:numId w:val="4"/>
-        </w:numPr>
-        <w:spacing w:after="120" w:line="312" w:lineRule="auto"/>
-        <w:jc w:val="both"/>
-        <w:rPr>
-          <w:rFonts w:ascii="Times New Roman" w:hAnsi="Times New Roman" w:cs="Times New Roman"/>
-          <w:sz w:val="26"/>
-          <w:szCs w:val="26"/>
-          <w:lang w:val="vi-VN"/>
-        </w:rPr>
-      </w:pPr>
-      <w:r>
-        <w:rPr>
-          <w:rFonts w:ascii="Times New Roman" w:hAnsi="Times New Roman" w:cs="Times New Roman"/>
-          <w:sz w:val="26"/>
-          <w:szCs w:val="26"/>
-          <w:lang w:val="vi-VN"/>
-        </w:rPr>
-        <w:t>Chương 4: Tính toán, thiết kế phần cơ khí</w:t>
-      </w:r>
-    </w:p>
-    <w:p>
-      <w:pPr>
-        <w:pStyle w:val="ListParagraph"/>
-        <w:numPr>
-          <w:ilvl w:val="0"/>
-          <w:numId w:val="4"/>
-        </w:numPr>
-        <w:spacing w:after="120" w:line="312" w:lineRule="auto"/>
-        <w:jc w:val="both"/>
-        <w:rPr>
-          <w:rFonts w:ascii="Times New Roman" w:hAnsi="Times New Roman" w:cs="Times New Roman"/>
-          <w:sz w:val="26"/>
-          <w:szCs w:val="26"/>
-          <w:lang w:val="vi-VN"/>
-        </w:rPr>
-      </w:pPr>
-      <w:r>
-        <w:rPr>
-          <w:rFonts w:ascii="Times New Roman" w:hAnsi="Times New Roman" w:cs="Times New Roman"/>
-          <w:sz w:val="26"/>
-          <w:szCs w:val="26"/>
-          <w:lang w:val="vi-VN"/>
-        </w:rPr>
-        <w:t>Chương 5: Thiết kế hệ thống điều khiển bằng PLC</w:t>
-      </w:r>
-    </w:p>
-    <w:p>
-      <w:pPr>
-        <w:pStyle w:val="ListParagraph"/>
-        <w:numPr>
-          <w:ilvl w:val="0"/>
-          <w:numId w:val="4"/>
-        </w:numPr>
-        <w:spacing w:after="120" w:line="312" w:lineRule="auto"/>
-        <w:jc w:val="both"/>
-        <w:rPr>
-          <w:rFonts w:ascii="Times New Roman" w:hAnsi="Times New Roman" w:cs="Times New Roman"/>
-          <w:sz w:val="26"/>
-          <w:szCs w:val="26"/>
-          <w:lang w:val="vi-VN"/>
-        </w:rPr>
-      </w:pPr>
-      <w:r>
-        <w:rPr>
-          <w:rFonts w:ascii="Times New Roman" w:hAnsi="Times New Roman" w:cs="Times New Roman"/>
-          <w:sz w:val="26"/>
-          <w:szCs w:val="26"/>
-          <w:lang w:val="vi-VN"/>
-        </w:rPr>
-        <w:t xml:space="preserve">Chương </w:t>
-      </w:r>
-      <w:r>
-        <w:rPr>
-          <w:rFonts w:ascii="Times New Roman" w:hAnsi="Times New Roman" w:cs="Times New Roman"/>
-          <w:sz w:val="26"/>
-          <w:szCs w:val="26"/>
-        </w:rPr>
-        <w:t>6</w:t>
-      </w:r>
-      <w:r>
-        <w:rPr>
-          <w:rFonts w:ascii="Times New Roman" w:hAnsi="Times New Roman" w:cs="Times New Roman"/>
-          <w:sz w:val="26"/>
-          <w:szCs w:val="26"/>
-          <w:lang w:val="vi-VN"/>
-        </w:rPr>
-        <w:t>: Thiết kế ứng dụng giám sát và ứng dụng điều khiển</w:t>
-      </w:r>
-    </w:p>
-    <w:p>
-      <w:pPr>
-        <w:pStyle w:val="ListParagraph"/>
-        <w:numPr>
-          <w:ilvl w:val="0"/>
-          <w:numId w:val="4"/>
-        </w:numPr>
-        <w:spacing w:after="120" w:line="312" w:lineRule="auto"/>
-        <w:jc w:val="both"/>
-        <w:rPr>
-          <w:rFonts w:ascii="Times New Roman" w:hAnsi="Times New Roman" w:cs="Times New Roman"/>
-          <w:sz w:val="26"/>
-          <w:szCs w:val="26"/>
-          <w:lang w:val="vi-VN"/>
-        </w:rPr>
-      </w:pPr>
-      <w:r>
-        <w:rPr>
-          <w:rFonts w:ascii="Times New Roman" w:hAnsi="Times New Roman" w:cs="Times New Roman"/>
-          <w:sz w:val="26"/>
-          <w:szCs w:val="26"/>
-          <w:lang w:val="vi-VN"/>
-        </w:rPr>
-        <w:t xml:space="preserve">Chương </w:t>
-      </w:r>
-      <w:r>
-        <w:rPr>
-          <w:rFonts w:ascii="Times New Roman" w:hAnsi="Times New Roman" w:cs="Times New Roman"/>
-          <w:sz w:val="26"/>
-          <w:szCs w:val="26"/>
-        </w:rPr>
-        <w:t>7</w:t>
-      </w:r>
-      <w:r>
-        <w:rPr>
-          <w:rFonts w:ascii="Times New Roman" w:hAnsi="Times New Roman" w:cs="Times New Roman"/>
-          <w:sz w:val="26"/>
-          <w:szCs w:val="26"/>
-          <w:lang w:val="vi-VN"/>
-        </w:rPr>
-        <w:t>: Kết quả, nhận xét, hướng phát triển</w:t>
-      </w:r>
     </w:p>
     <w:p>
       <w:pPr>

</xml_diff>